<commit_message>
week12 monday meeting logbook
</commit_message>
<xml_diff>
--- a/MarketAnalysis.docx
+++ b/MarketAnalysis.docx
@@ -6735,12 +6735,6 @@
         </w:rPr>
         <w:t>A sample scope of 227 answers of a survey has been recorded</w:t>
       </w:r>
-      <w:r>
-        <w:rPr>
-          <w:rFonts w:cstheme="minorHAnsi"/>
-        </w:rPr>
-        <w:t>&gt;</w:t>
-      </w:r>
     </w:p>
     <w:p>
       <w:pPr>
@@ -7253,6 +7247,1066 @@
         </w:rPr>
         <w:t>Security behavior</w:t>
       </w:r>
+    </w:p>
+    <w:tbl>
+      <w:tblPr>
+        <w:tblStyle w:val="TableGrid"/>
+        <w:tblW w:w="10065" w:type="dxa"/>
+        <w:tblInd w:w="-289" w:type="dxa"/>
+        <w:tblLook w:val="04A0" w:firstRow="1" w:lastRow="0" w:firstColumn="1" w:lastColumn="0" w:noHBand="0" w:noVBand="1"/>
+      </w:tblPr>
+      <w:tblGrid>
+        <w:gridCol w:w="4122"/>
+        <w:gridCol w:w="1481"/>
+        <w:gridCol w:w="1404"/>
+        <w:gridCol w:w="1529"/>
+        <w:gridCol w:w="1529"/>
+      </w:tblGrid>
+      <w:tr>
+        <w:tc>
+          <w:tcPr>
+            <w:tcW w:w="4253" w:type="dxa"/>
+          </w:tcPr>
+          <w:p>
+            <w:pPr>
+              <w:autoSpaceDE w:val="0"/>
+              <w:autoSpaceDN w:val="0"/>
+              <w:adjustRightInd w:val="0"/>
+              <w:jc w:val="both"/>
+              <w:rPr>
+                <w:rFonts w:cstheme="minorHAnsi"/>
+              </w:rPr>
+            </w:pPr>
+          </w:p>
+        </w:tc>
+        <w:tc>
+          <w:tcPr>
+            <w:tcW w:w="1276" w:type="dxa"/>
+          </w:tcPr>
+          <w:p>
+            <w:pPr>
+              <w:autoSpaceDE w:val="0"/>
+              <w:autoSpaceDN w:val="0"/>
+              <w:adjustRightInd w:val="0"/>
+              <w:jc w:val="both"/>
+              <w:rPr>
+                <w:rFonts w:cstheme="minorHAnsi"/>
+              </w:rPr>
+            </w:pPr>
+            <w:r>
+              <w:rPr>
+                <w:rFonts w:cstheme="minorHAnsi"/>
+              </w:rPr>
+              <w:t>location</w:t>
+            </w:r>
+          </w:p>
+        </w:tc>
+        <w:tc>
+          <w:tcPr>
+            <w:tcW w:w="1418" w:type="dxa"/>
+          </w:tcPr>
+          <w:p>
+            <w:pPr>
+              <w:autoSpaceDE w:val="0"/>
+              <w:autoSpaceDN w:val="0"/>
+              <w:adjustRightInd w:val="0"/>
+              <w:jc w:val="both"/>
+              <w:rPr>
+                <w:rFonts w:cstheme="minorHAnsi"/>
+              </w:rPr>
+            </w:pPr>
+            <w:r>
+              <w:rPr>
+                <w:rFonts w:cstheme="minorHAnsi"/>
+              </w:rPr>
+              <w:t>forgetting</w:t>
+            </w:r>
+          </w:p>
+        </w:tc>
+        <w:tc>
+          <w:tcPr>
+            <w:tcW w:w="1559" w:type="dxa"/>
+          </w:tcPr>
+          <w:p>
+            <w:pPr>
+              <w:autoSpaceDE w:val="0"/>
+              <w:autoSpaceDN w:val="0"/>
+              <w:adjustRightInd w:val="0"/>
+              <w:jc w:val="both"/>
+              <w:rPr>
+                <w:rFonts w:cstheme="minorHAnsi"/>
+              </w:rPr>
+            </w:pPr>
+            <w:r>
+              <w:rPr>
+                <w:rFonts w:cstheme="minorHAnsi"/>
+              </w:rPr>
+              <w:t>reusing</w:t>
+            </w:r>
+          </w:p>
+        </w:tc>
+        <w:tc>
+          <w:tcPr>
+            <w:tcW w:w="1559" w:type="dxa"/>
+          </w:tcPr>
+          <w:p>
+            <w:pPr>
+              <w:autoSpaceDE w:val="0"/>
+              <w:autoSpaceDN w:val="0"/>
+              <w:adjustRightInd w:val="0"/>
+              <w:jc w:val="both"/>
+              <w:rPr>
+                <w:rFonts w:cstheme="minorHAnsi"/>
+              </w:rPr>
+            </w:pPr>
+            <w:r>
+              <w:rPr>
+                <w:rFonts w:cstheme="minorHAnsi"/>
+              </w:rPr>
+              <w:t>Hacked before</w:t>
+            </w:r>
+          </w:p>
+        </w:tc>
+      </w:tr>
+      <w:tr>
+        <w:tc>
+          <w:tcPr>
+            <w:tcW w:w="4253" w:type="dxa"/>
+          </w:tcPr>
+          <w:p>
+            <w:pPr>
+              <w:autoSpaceDE w:val="0"/>
+              <w:autoSpaceDN w:val="0"/>
+              <w:adjustRightInd w:val="0"/>
+              <w:jc w:val="both"/>
+              <w:rPr>
+                <w:rFonts w:cstheme="minorHAnsi"/>
+              </w:rPr>
+            </w:pPr>
+            <w:r>
+              <w:rPr>
+                <w:rFonts w:cstheme="minorHAnsi"/>
+              </w:rPr>
+              <w:t>Top 1</w:t>
+            </w:r>
+          </w:p>
+        </w:tc>
+        <w:tc>
+          <w:tcPr>
+            <w:tcW w:w="1276" w:type="dxa"/>
+          </w:tcPr>
+          <w:p>
+            <w:pPr>
+              <w:autoSpaceDE w:val="0"/>
+              <w:autoSpaceDN w:val="0"/>
+              <w:adjustRightInd w:val="0"/>
+              <w:jc w:val="both"/>
+              <w:rPr>
+                <w:rFonts w:cstheme="minorHAnsi"/>
+              </w:rPr>
+            </w:pPr>
+            <w:r>
+              <w:rPr>
+                <w:rFonts w:cstheme="minorHAnsi"/>
+              </w:rPr>
+              <w:t>Memorization (…%)</w:t>
+            </w:r>
+          </w:p>
+        </w:tc>
+        <w:tc>
+          <w:tcPr>
+            <w:tcW w:w="1418" w:type="dxa"/>
+          </w:tcPr>
+          <w:p>
+            <w:pPr>
+              <w:autoSpaceDE w:val="0"/>
+              <w:autoSpaceDN w:val="0"/>
+              <w:adjustRightInd w:val="0"/>
+              <w:jc w:val="both"/>
+              <w:rPr>
+                <w:rFonts w:cstheme="minorHAnsi"/>
+              </w:rPr>
+            </w:pPr>
+            <w:r>
+              <w:rPr>
+                <w:rFonts w:cstheme="minorHAnsi"/>
+              </w:rPr>
+              <w:t>2/5</w:t>
+            </w:r>
+          </w:p>
+        </w:tc>
+        <w:tc>
+          <w:tcPr>
+            <w:tcW w:w="1559" w:type="dxa"/>
+          </w:tcPr>
+          <w:p>
+            <w:pPr>
+              <w:autoSpaceDE w:val="0"/>
+              <w:autoSpaceDN w:val="0"/>
+              <w:adjustRightInd w:val="0"/>
+              <w:jc w:val="both"/>
+              <w:rPr>
+                <w:rFonts w:cstheme="minorHAnsi"/>
+              </w:rPr>
+            </w:pPr>
+            <w:r>
+              <w:rPr>
+                <w:rFonts w:cstheme="minorHAnsi"/>
+              </w:rPr>
+              <w:t>1-3 times</w:t>
+            </w:r>
+          </w:p>
+        </w:tc>
+        <w:tc>
+          <w:tcPr>
+            <w:tcW w:w="1559" w:type="dxa"/>
+          </w:tcPr>
+          <w:p>
+            <w:pPr>
+              <w:autoSpaceDE w:val="0"/>
+              <w:autoSpaceDN w:val="0"/>
+              <w:adjustRightInd w:val="0"/>
+              <w:jc w:val="both"/>
+              <w:rPr>
+                <w:rFonts w:cstheme="minorHAnsi"/>
+              </w:rPr>
+            </w:pPr>
+            <w:r>
+              <w:rPr>
+                <w:rFonts w:cstheme="minorHAnsi"/>
+              </w:rPr>
+              <w:t>never</w:t>
+            </w:r>
+          </w:p>
+        </w:tc>
+      </w:tr>
+      <w:tr>
+        <w:tc>
+          <w:tcPr>
+            <w:tcW w:w="4253" w:type="dxa"/>
+          </w:tcPr>
+          <w:p>
+            <w:pPr>
+              <w:autoSpaceDE w:val="0"/>
+              <w:autoSpaceDN w:val="0"/>
+              <w:adjustRightInd w:val="0"/>
+              <w:jc w:val="both"/>
+              <w:rPr>
+                <w:rFonts w:cstheme="minorHAnsi"/>
+              </w:rPr>
+            </w:pPr>
+            <w:r>
+              <w:rPr>
+                <w:rFonts w:cstheme="minorHAnsi"/>
+              </w:rPr>
+              <w:t>Top 2</w:t>
+            </w:r>
+          </w:p>
+        </w:tc>
+        <w:tc>
+          <w:tcPr>
+            <w:tcW w:w="1276" w:type="dxa"/>
+          </w:tcPr>
+          <w:p>
+            <w:pPr>
+              <w:autoSpaceDE w:val="0"/>
+              <w:autoSpaceDN w:val="0"/>
+              <w:adjustRightInd w:val="0"/>
+              <w:jc w:val="both"/>
+              <w:rPr>
+                <w:rFonts w:cstheme="minorHAnsi"/>
+              </w:rPr>
+            </w:pPr>
+            <w:r>
+              <w:rPr>
+                <w:rFonts w:cstheme="minorHAnsi"/>
+              </w:rPr>
+              <w:t>On a file in phone or pc</w:t>
+            </w:r>
+          </w:p>
+        </w:tc>
+        <w:tc>
+          <w:tcPr>
+            <w:tcW w:w="1418" w:type="dxa"/>
+          </w:tcPr>
+          <w:p>
+            <w:pPr>
+              <w:autoSpaceDE w:val="0"/>
+              <w:autoSpaceDN w:val="0"/>
+              <w:adjustRightInd w:val="0"/>
+              <w:jc w:val="both"/>
+              <w:rPr>
+                <w:rFonts w:cstheme="minorHAnsi"/>
+              </w:rPr>
+            </w:pPr>
+            <w:r>
+              <w:rPr>
+                <w:rFonts w:cstheme="minorHAnsi"/>
+              </w:rPr>
+              <w:t>3/5</w:t>
+            </w:r>
+          </w:p>
+        </w:tc>
+        <w:tc>
+          <w:tcPr>
+            <w:tcW w:w="1559" w:type="dxa"/>
+          </w:tcPr>
+          <w:p>
+            <w:pPr>
+              <w:autoSpaceDE w:val="0"/>
+              <w:autoSpaceDN w:val="0"/>
+              <w:adjustRightInd w:val="0"/>
+              <w:jc w:val="both"/>
+              <w:rPr>
+                <w:rFonts w:cstheme="minorHAnsi"/>
+              </w:rPr>
+            </w:pPr>
+            <w:r>
+              <w:rPr>
+                <w:rFonts w:cstheme="minorHAnsi"/>
+              </w:rPr>
+              <w:t>4-10 times</w:t>
+            </w:r>
+          </w:p>
+        </w:tc>
+        <w:tc>
+          <w:tcPr>
+            <w:tcW w:w="1559" w:type="dxa"/>
+          </w:tcPr>
+          <w:p>
+            <w:pPr>
+              <w:autoSpaceDE w:val="0"/>
+              <w:autoSpaceDN w:val="0"/>
+              <w:adjustRightInd w:val="0"/>
+              <w:jc w:val="both"/>
+              <w:rPr>
+                <w:rFonts w:cstheme="minorHAnsi"/>
+              </w:rPr>
+            </w:pPr>
+            <w:r>
+              <w:rPr>
+                <w:rFonts w:cstheme="minorHAnsi"/>
+              </w:rPr>
+              <w:t>Idk &amp; 1-3 times</w:t>
+            </w:r>
+          </w:p>
+        </w:tc>
+      </w:tr>
+      <w:tr>
+        <w:tc>
+          <w:tcPr>
+            <w:tcW w:w="4253" w:type="dxa"/>
+          </w:tcPr>
+          <w:p>
+            <w:pPr>
+              <w:autoSpaceDE w:val="0"/>
+              <w:autoSpaceDN w:val="0"/>
+              <w:adjustRightInd w:val="0"/>
+              <w:jc w:val="both"/>
+              <w:rPr>
+                <w:rFonts w:cstheme="minorHAnsi"/>
+              </w:rPr>
+            </w:pPr>
+            <w:r>
+              <w:rPr>
+                <w:rFonts w:cstheme="minorHAnsi"/>
+              </w:rPr>
+              <w:t>Engineering male student</w:t>
+            </w:r>
+          </w:p>
+        </w:tc>
+        <w:tc>
+          <w:tcPr>
+            <w:tcW w:w="1276" w:type="dxa"/>
+          </w:tcPr>
+          <w:p>
+            <w:pPr>
+              <w:autoSpaceDE w:val="0"/>
+              <w:autoSpaceDN w:val="0"/>
+              <w:adjustRightInd w:val="0"/>
+              <w:jc w:val="both"/>
+              <w:rPr>
+                <w:rFonts w:cstheme="minorHAnsi"/>
+              </w:rPr>
+            </w:pPr>
+          </w:p>
+        </w:tc>
+        <w:tc>
+          <w:tcPr>
+            <w:tcW w:w="1418" w:type="dxa"/>
+          </w:tcPr>
+          <w:p>
+            <w:pPr>
+              <w:autoSpaceDE w:val="0"/>
+              <w:autoSpaceDN w:val="0"/>
+              <w:adjustRightInd w:val="0"/>
+              <w:jc w:val="both"/>
+              <w:rPr>
+                <w:rFonts w:cstheme="minorHAnsi"/>
+              </w:rPr>
+            </w:pPr>
+          </w:p>
+        </w:tc>
+        <w:tc>
+          <w:tcPr>
+            <w:tcW w:w="1559" w:type="dxa"/>
+          </w:tcPr>
+          <w:p>
+            <w:pPr>
+              <w:autoSpaceDE w:val="0"/>
+              <w:autoSpaceDN w:val="0"/>
+              <w:adjustRightInd w:val="0"/>
+              <w:jc w:val="both"/>
+              <w:rPr>
+                <w:rFonts w:cstheme="minorHAnsi"/>
+              </w:rPr>
+            </w:pPr>
+          </w:p>
+        </w:tc>
+        <w:tc>
+          <w:tcPr>
+            <w:tcW w:w="1559" w:type="dxa"/>
+          </w:tcPr>
+          <w:p>
+            <w:pPr>
+              <w:autoSpaceDE w:val="0"/>
+              <w:autoSpaceDN w:val="0"/>
+              <w:adjustRightInd w:val="0"/>
+              <w:jc w:val="both"/>
+              <w:rPr>
+                <w:rFonts w:cstheme="minorHAnsi"/>
+              </w:rPr>
+            </w:pPr>
+          </w:p>
+        </w:tc>
+      </w:tr>
+      <w:tr>
+        <w:tc>
+          <w:tcPr>
+            <w:tcW w:w="4253" w:type="dxa"/>
+          </w:tcPr>
+          <w:p>
+            <w:pPr>
+              <w:autoSpaceDE w:val="0"/>
+              <w:autoSpaceDN w:val="0"/>
+              <w:adjustRightInd w:val="0"/>
+              <w:jc w:val="both"/>
+              <w:rPr>
+                <w:rFonts w:cstheme="minorHAnsi"/>
+              </w:rPr>
+            </w:pPr>
+            <w:r>
+              <w:rPr>
+                <w:rFonts w:cstheme="minorHAnsi"/>
+              </w:rPr>
+              <w:t>Non-engineering male student</w:t>
+            </w:r>
+          </w:p>
+        </w:tc>
+        <w:tc>
+          <w:tcPr>
+            <w:tcW w:w="1276" w:type="dxa"/>
+          </w:tcPr>
+          <w:p>
+            <w:pPr>
+              <w:autoSpaceDE w:val="0"/>
+              <w:autoSpaceDN w:val="0"/>
+              <w:adjustRightInd w:val="0"/>
+              <w:jc w:val="both"/>
+              <w:rPr>
+                <w:rFonts w:cstheme="minorHAnsi"/>
+              </w:rPr>
+            </w:pPr>
+          </w:p>
+        </w:tc>
+        <w:tc>
+          <w:tcPr>
+            <w:tcW w:w="1418" w:type="dxa"/>
+          </w:tcPr>
+          <w:p>
+            <w:pPr>
+              <w:autoSpaceDE w:val="0"/>
+              <w:autoSpaceDN w:val="0"/>
+              <w:adjustRightInd w:val="0"/>
+              <w:jc w:val="both"/>
+              <w:rPr>
+                <w:rFonts w:cstheme="minorHAnsi"/>
+              </w:rPr>
+            </w:pPr>
+          </w:p>
+        </w:tc>
+        <w:tc>
+          <w:tcPr>
+            <w:tcW w:w="1559" w:type="dxa"/>
+          </w:tcPr>
+          <w:p>
+            <w:pPr>
+              <w:autoSpaceDE w:val="0"/>
+              <w:autoSpaceDN w:val="0"/>
+              <w:adjustRightInd w:val="0"/>
+              <w:jc w:val="both"/>
+              <w:rPr>
+                <w:rFonts w:cstheme="minorHAnsi"/>
+              </w:rPr>
+            </w:pPr>
+          </w:p>
+        </w:tc>
+        <w:tc>
+          <w:tcPr>
+            <w:tcW w:w="1559" w:type="dxa"/>
+          </w:tcPr>
+          <w:p>
+            <w:pPr>
+              <w:autoSpaceDE w:val="0"/>
+              <w:autoSpaceDN w:val="0"/>
+              <w:adjustRightInd w:val="0"/>
+              <w:jc w:val="both"/>
+              <w:rPr>
+                <w:rFonts w:cstheme="minorHAnsi"/>
+              </w:rPr>
+            </w:pPr>
+          </w:p>
+        </w:tc>
+      </w:tr>
+      <w:tr>
+        <w:tc>
+          <w:tcPr>
+            <w:tcW w:w="4253" w:type="dxa"/>
+          </w:tcPr>
+          <w:p>
+            <w:pPr>
+              <w:autoSpaceDE w:val="0"/>
+              <w:autoSpaceDN w:val="0"/>
+              <w:adjustRightInd w:val="0"/>
+              <w:jc w:val="both"/>
+              <w:rPr>
+                <w:rFonts w:cstheme="minorHAnsi"/>
+              </w:rPr>
+            </w:pPr>
+            <w:r>
+              <w:rPr>
+                <w:rFonts w:cstheme="minorHAnsi"/>
+              </w:rPr>
+              <w:t>Engineering female student</w:t>
+            </w:r>
+          </w:p>
+        </w:tc>
+        <w:tc>
+          <w:tcPr>
+            <w:tcW w:w="1276" w:type="dxa"/>
+          </w:tcPr>
+          <w:p>
+            <w:pPr>
+              <w:autoSpaceDE w:val="0"/>
+              <w:autoSpaceDN w:val="0"/>
+              <w:adjustRightInd w:val="0"/>
+              <w:jc w:val="both"/>
+              <w:rPr>
+                <w:rFonts w:cstheme="minorHAnsi"/>
+              </w:rPr>
+            </w:pPr>
+          </w:p>
+        </w:tc>
+        <w:tc>
+          <w:tcPr>
+            <w:tcW w:w="1418" w:type="dxa"/>
+          </w:tcPr>
+          <w:p>
+            <w:pPr>
+              <w:autoSpaceDE w:val="0"/>
+              <w:autoSpaceDN w:val="0"/>
+              <w:adjustRightInd w:val="0"/>
+              <w:jc w:val="both"/>
+              <w:rPr>
+                <w:rFonts w:cstheme="minorHAnsi"/>
+              </w:rPr>
+            </w:pPr>
+          </w:p>
+        </w:tc>
+        <w:tc>
+          <w:tcPr>
+            <w:tcW w:w="1559" w:type="dxa"/>
+          </w:tcPr>
+          <w:p>
+            <w:pPr>
+              <w:autoSpaceDE w:val="0"/>
+              <w:autoSpaceDN w:val="0"/>
+              <w:adjustRightInd w:val="0"/>
+              <w:jc w:val="both"/>
+              <w:rPr>
+                <w:rFonts w:cstheme="minorHAnsi"/>
+              </w:rPr>
+            </w:pPr>
+          </w:p>
+        </w:tc>
+        <w:tc>
+          <w:tcPr>
+            <w:tcW w:w="1559" w:type="dxa"/>
+          </w:tcPr>
+          <w:p>
+            <w:pPr>
+              <w:autoSpaceDE w:val="0"/>
+              <w:autoSpaceDN w:val="0"/>
+              <w:adjustRightInd w:val="0"/>
+              <w:jc w:val="both"/>
+              <w:rPr>
+                <w:rFonts w:cstheme="minorHAnsi"/>
+              </w:rPr>
+            </w:pPr>
+          </w:p>
+        </w:tc>
+      </w:tr>
+      <w:tr>
+        <w:tc>
+          <w:tcPr>
+            <w:tcW w:w="4253" w:type="dxa"/>
+          </w:tcPr>
+          <w:p>
+            <w:pPr>
+              <w:autoSpaceDE w:val="0"/>
+              <w:autoSpaceDN w:val="0"/>
+              <w:adjustRightInd w:val="0"/>
+              <w:jc w:val="both"/>
+              <w:rPr>
+                <w:rFonts w:cstheme="minorHAnsi"/>
+              </w:rPr>
+            </w:pPr>
+            <w:r>
+              <w:rPr>
+                <w:rFonts w:cstheme="minorHAnsi"/>
+              </w:rPr>
+              <w:t>Non-engineering female student</w:t>
+            </w:r>
+          </w:p>
+        </w:tc>
+        <w:tc>
+          <w:tcPr>
+            <w:tcW w:w="1276" w:type="dxa"/>
+          </w:tcPr>
+          <w:p>
+            <w:pPr>
+              <w:autoSpaceDE w:val="0"/>
+              <w:autoSpaceDN w:val="0"/>
+              <w:adjustRightInd w:val="0"/>
+              <w:jc w:val="both"/>
+              <w:rPr>
+                <w:rFonts w:cstheme="minorHAnsi"/>
+              </w:rPr>
+            </w:pPr>
+          </w:p>
+        </w:tc>
+        <w:tc>
+          <w:tcPr>
+            <w:tcW w:w="1418" w:type="dxa"/>
+          </w:tcPr>
+          <w:p>
+            <w:pPr>
+              <w:autoSpaceDE w:val="0"/>
+              <w:autoSpaceDN w:val="0"/>
+              <w:adjustRightInd w:val="0"/>
+              <w:jc w:val="both"/>
+              <w:rPr>
+                <w:rFonts w:cstheme="minorHAnsi"/>
+              </w:rPr>
+            </w:pPr>
+          </w:p>
+        </w:tc>
+        <w:tc>
+          <w:tcPr>
+            <w:tcW w:w="1559" w:type="dxa"/>
+          </w:tcPr>
+          <w:p>
+            <w:pPr>
+              <w:autoSpaceDE w:val="0"/>
+              <w:autoSpaceDN w:val="0"/>
+              <w:adjustRightInd w:val="0"/>
+              <w:jc w:val="both"/>
+              <w:rPr>
+                <w:rFonts w:cstheme="minorHAnsi"/>
+              </w:rPr>
+            </w:pPr>
+          </w:p>
+        </w:tc>
+        <w:tc>
+          <w:tcPr>
+            <w:tcW w:w="1559" w:type="dxa"/>
+          </w:tcPr>
+          <w:p>
+            <w:pPr>
+              <w:autoSpaceDE w:val="0"/>
+              <w:autoSpaceDN w:val="0"/>
+              <w:adjustRightInd w:val="0"/>
+              <w:jc w:val="both"/>
+              <w:rPr>
+                <w:rFonts w:cstheme="minorHAnsi"/>
+              </w:rPr>
+            </w:pPr>
+          </w:p>
+        </w:tc>
+      </w:tr>
+      <w:tr>
+        <w:tc>
+          <w:tcPr>
+            <w:tcW w:w="4253" w:type="dxa"/>
+          </w:tcPr>
+          <w:p>
+            <w:pPr>
+              <w:autoSpaceDE w:val="0"/>
+              <w:autoSpaceDN w:val="0"/>
+              <w:adjustRightInd w:val="0"/>
+              <w:jc w:val="both"/>
+              <w:rPr>
+                <w:rFonts w:cstheme="minorHAnsi"/>
+              </w:rPr>
+            </w:pPr>
+            <w:r>
+              <w:rPr>
+                <w:rFonts w:cstheme="minorHAnsi"/>
+              </w:rPr>
+              <w:t>Female employee (+20years)</w:t>
+            </w:r>
+          </w:p>
+        </w:tc>
+        <w:tc>
+          <w:tcPr>
+            <w:tcW w:w="1276" w:type="dxa"/>
+          </w:tcPr>
+          <w:p>
+            <w:pPr>
+              <w:autoSpaceDE w:val="0"/>
+              <w:autoSpaceDN w:val="0"/>
+              <w:adjustRightInd w:val="0"/>
+              <w:jc w:val="both"/>
+              <w:rPr>
+                <w:rFonts w:cstheme="minorHAnsi"/>
+              </w:rPr>
+            </w:pPr>
+          </w:p>
+        </w:tc>
+        <w:tc>
+          <w:tcPr>
+            <w:tcW w:w="1418" w:type="dxa"/>
+          </w:tcPr>
+          <w:p>
+            <w:pPr>
+              <w:autoSpaceDE w:val="0"/>
+              <w:autoSpaceDN w:val="0"/>
+              <w:adjustRightInd w:val="0"/>
+              <w:jc w:val="both"/>
+              <w:rPr>
+                <w:rFonts w:cstheme="minorHAnsi"/>
+              </w:rPr>
+            </w:pPr>
+          </w:p>
+        </w:tc>
+        <w:tc>
+          <w:tcPr>
+            <w:tcW w:w="1559" w:type="dxa"/>
+          </w:tcPr>
+          <w:p>
+            <w:pPr>
+              <w:autoSpaceDE w:val="0"/>
+              <w:autoSpaceDN w:val="0"/>
+              <w:adjustRightInd w:val="0"/>
+              <w:jc w:val="both"/>
+              <w:rPr>
+                <w:rFonts w:cstheme="minorHAnsi"/>
+              </w:rPr>
+            </w:pPr>
+          </w:p>
+        </w:tc>
+        <w:tc>
+          <w:tcPr>
+            <w:tcW w:w="1559" w:type="dxa"/>
+          </w:tcPr>
+          <w:p>
+            <w:pPr>
+              <w:autoSpaceDE w:val="0"/>
+              <w:autoSpaceDN w:val="0"/>
+              <w:adjustRightInd w:val="0"/>
+              <w:jc w:val="both"/>
+              <w:rPr>
+                <w:rFonts w:cstheme="minorHAnsi"/>
+              </w:rPr>
+            </w:pPr>
+          </w:p>
+        </w:tc>
+      </w:tr>
+      <w:tr>
+        <w:tc>
+          <w:tcPr>
+            <w:tcW w:w="4253" w:type="dxa"/>
+          </w:tcPr>
+          <w:p>
+            <w:pPr>
+              <w:autoSpaceDE w:val="0"/>
+              <w:autoSpaceDN w:val="0"/>
+              <w:adjustRightInd w:val="0"/>
+              <w:jc w:val="both"/>
+              <w:rPr>
+                <w:rFonts w:cstheme="minorHAnsi"/>
+              </w:rPr>
+            </w:pPr>
+            <w:r>
+              <w:rPr>
+                <w:rFonts w:cstheme="minorHAnsi"/>
+              </w:rPr>
+              <w:t>Male employee (+20years)</w:t>
+            </w:r>
+          </w:p>
+        </w:tc>
+        <w:tc>
+          <w:tcPr>
+            <w:tcW w:w="1276" w:type="dxa"/>
+          </w:tcPr>
+          <w:p>
+            <w:pPr>
+              <w:autoSpaceDE w:val="0"/>
+              <w:autoSpaceDN w:val="0"/>
+              <w:adjustRightInd w:val="0"/>
+              <w:jc w:val="both"/>
+              <w:rPr>
+                <w:rFonts w:cstheme="minorHAnsi"/>
+              </w:rPr>
+            </w:pPr>
+          </w:p>
+        </w:tc>
+        <w:tc>
+          <w:tcPr>
+            <w:tcW w:w="1418" w:type="dxa"/>
+          </w:tcPr>
+          <w:p>
+            <w:pPr>
+              <w:autoSpaceDE w:val="0"/>
+              <w:autoSpaceDN w:val="0"/>
+              <w:adjustRightInd w:val="0"/>
+              <w:jc w:val="both"/>
+              <w:rPr>
+                <w:rFonts w:cstheme="minorHAnsi"/>
+              </w:rPr>
+            </w:pPr>
+          </w:p>
+        </w:tc>
+        <w:tc>
+          <w:tcPr>
+            <w:tcW w:w="1559" w:type="dxa"/>
+          </w:tcPr>
+          <w:p>
+            <w:pPr>
+              <w:autoSpaceDE w:val="0"/>
+              <w:autoSpaceDN w:val="0"/>
+              <w:adjustRightInd w:val="0"/>
+              <w:jc w:val="both"/>
+              <w:rPr>
+                <w:rFonts w:cstheme="minorHAnsi"/>
+              </w:rPr>
+            </w:pPr>
+          </w:p>
+        </w:tc>
+        <w:tc>
+          <w:tcPr>
+            <w:tcW w:w="1559" w:type="dxa"/>
+          </w:tcPr>
+          <w:p>
+            <w:pPr>
+              <w:autoSpaceDE w:val="0"/>
+              <w:autoSpaceDN w:val="0"/>
+              <w:adjustRightInd w:val="0"/>
+              <w:jc w:val="both"/>
+              <w:rPr>
+                <w:rFonts w:cstheme="minorHAnsi"/>
+              </w:rPr>
+            </w:pPr>
+          </w:p>
+        </w:tc>
+      </w:tr>
+      <w:tr>
+        <w:tc>
+          <w:tcPr>
+            <w:tcW w:w="4253" w:type="dxa"/>
+          </w:tcPr>
+          <w:p>
+            <w:pPr>
+              <w:autoSpaceDE w:val="0"/>
+              <w:autoSpaceDN w:val="0"/>
+              <w:adjustRightInd w:val="0"/>
+              <w:jc w:val="both"/>
+              <w:rPr>
+                <w:rFonts w:cstheme="minorHAnsi"/>
+              </w:rPr>
+            </w:pPr>
+            <w:r>
+              <w:rPr>
+                <w:rFonts w:cstheme="minorHAnsi"/>
+              </w:rPr>
+              <w:t>Housewife</w:t>
+            </w:r>
+          </w:p>
+        </w:tc>
+        <w:tc>
+          <w:tcPr>
+            <w:tcW w:w="1276" w:type="dxa"/>
+          </w:tcPr>
+          <w:p>
+            <w:pPr>
+              <w:autoSpaceDE w:val="0"/>
+              <w:autoSpaceDN w:val="0"/>
+              <w:adjustRightInd w:val="0"/>
+              <w:jc w:val="both"/>
+              <w:rPr>
+                <w:rFonts w:cstheme="minorHAnsi"/>
+              </w:rPr>
+            </w:pPr>
+          </w:p>
+        </w:tc>
+        <w:tc>
+          <w:tcPr>
+            <w:tcW w:w="1418" w:type="dxa"/>
+          </w:tcPr>
+          <w:p>
+            <w:pPr>
+              <w:autoSpaceDE w:val="0"/>
+              <w:autoSpaceDN w:val="0"/>
+              <w:adjustRightInd w:val="0"/>
+              <w:jc w:val="both"/>
+              <w:rPr>
+                <w:rFonts w:cstheme="minorHAnsi"/>
+              </w:rPr>
+            </w:pPr>
+          </w:p>
+        </w:tc>
+        <w:tc>
+          <w:tcPr>
+            <w:tcW w:w="1559" w:type="dxa"/>
+          </w:tcPr>
+          <w:p>
+            <w:pPr>
+              <w:autoSpaceDE w:val="0"/>
+              <w:autoSpaceDN w:val="0"/>
+              <w:adjustRightInd w:val="0"/>
+              <w:jc w:val="both"/>
+              <w:rPr>
+                <w:rFonts w:cstheme="minorHAnsi"/>
+              </w:rPr>
+            </w:pPr>
+          </w:p>
+        </w:tc>
+        <w:tc>
+          <w:tcPr>
+            <w:tcW w:w="1559" w:type="dxa"/>
+          </w:tcPr>
+          <w:p>
+            <w:pPr>
+              <w:autoSpaceDE w:val="0"/>
+              <w:autoSpaceDN w:val="0"/>
+              <w:adjustRightInd w:val="0"/>
+              <w:jc w:val="both"/>
+              <w:rPr>
+                <w:rFonts w:cstheme="minorHAnsi"/>
+              </w:rPr>
+            </w:pPr>
+          </w:p>
+        </w:tc>
+      </w:tr>
+      <w:tr>
+        <w:tc>
+          <w:tcPr>
+            <w:tcW w:w="4253" w:type="dxa"/>
+          </w:tcPr>
+          <w:p>
+            <w:pPr>
+              <w:autoSpaceDE w:val="0"/>
+              <w:autoSpaceDN w:val="0"/>
+              <w:adjustRightInd w:val="0"/>
+              <w:jc w:val="both"/>
+              <w:rPr>
+                <w:rFonts w:cstheme="minorHAnsi"/>
+              </w:rPr>
+            </w:pPr>
+            <w:r>
+              <w:rPr>
+                <w:rFonts w:cstheme="minorHAnsi"/>
+              </w:rPr>
+              <w:t>Male &amp; female (-18years)</w:t>
+            </w:r>
+          </w:p>
+        </w:tc>
+        <w:tc>
+          <w:tcPr>
+            <w:tcW w:w="1276" w:type="dxa"/>
+          </w:tcPr>
+          <w:p>
+            <w:pPr>
+              <w:autoSpaceDE w:val="0"/>
+              <w:autoSpaceDN w:val="0"/>
+              <w:adjustRightInd w:val="0"/>
+              <w:jc w:val="both"/>
+              <w:rPr>
+                <w:rFonts w:cstheme="minorHAnsi"/>
+              </w:rPr>
+            </w:pPr>
+          </w:p>
+        </w:tc>
+        <w:tc>
+          <w:tcPr>
+            <w:tcW w:w="1418" w:type="dxa"/>
+          </w:tcPr>
+          <w:p>
+            <w:pPr>
+              <w:autoSpaceDE w:val="0"/>
+              <w:autoSpaceDN w:val="0"/>
+              <w:adjustRightInd w:val="0"/>
+              <w:jc w:val="both"/>
+              <w:rPr>
+                <w:rFonts w:cstheme="minorHAnsi"/>
+              </w:rPr>
+            </w:pPr>
+          </w:p>
+        </w:tc>
+        <w:tc>
+          <w:tcPr>
+            <w:tcW w:w="1559" w:type="dxa"/>
+          </w:tcPr>
+          <w:p>
+            <w:pPr>
+              <w:autoSpaceDE w:val="0"/>
+              <w:autoSpaceDN w:val="0"/>
+              <w:adjustRightInd w:val="0"/>
+              <w:jc w:val="both"/>
+              <w:rPr>
+                <w:rFonts w:cstheme="minorHAnsi"/>
+              </w:rPr>
+            </w:pPr>
+          </w:p>
+        </w:tc>
+        <w:tc>
+          <w:tcPr>
+            <w:tcW w:w="1559" w:type="dxa"/>
+          </w:tcPr>
+          <w:p>
+            <w:pPr>
+              <w:autoSpaceDE w:val="0"/>
+              <w:autoSpaceDN w:val="0"/>
+              <w:adjustRightInd w:val="0"/>
+              <w:jc w:val="both"/>
+              <w:rPr>
+                <w:rFonts w:cstheme="minorHAnsi"/>
+              </w:rPr>
+            </w:pPr>
+          </w:p>
+        </w:tc>
+      </w:tr>
+    </w:tbl>
+    <w:p>
+      <w:pPr>
+        <w:autoSpaceDE w:val="0"/>
+        <w:autoSpaceDN w:val="0"/>
+        <w:adjustRightInd w:val="0"/>
+        <w:jc w:val="both"/>
+        <w:rPr>
+          <w:rFonts w:cstheme="minorHAnsi"/>
+        </w:rPr>
+      </w:pPr>
     </w:p>
     <w:p>
       <w:pPr>

</xml_diff>